<commit_message>
Fragmentation analisis aded. Report updated
</commit_message>
<xml_diff>
--- a/Labs/DTaSnClabs/Lab_04/Lab_04 Report.docx
+++ b/Labs/DTaSnClabs/Lab_04/Lab_04 Report.docx
@@ -118,7 +118,6 @@
           <w:rFonts w:ascii="Times New Roman" w:hAnsi="Times New Roman" w:cs="Times New Roman"/>
           <w:sz w:val="32"/>
           <w:szCs w:val="32"/>
-          <w:lang w:val="en-US"/>
         </w:rPr>
         <w:t xml:space="preserve">, </w:t>
       </w:r>
@@ -260,8 +259,9 @@
           <w:sz w:val="28"/>
           <w:szCs w:val="28"/>
         </w:rPr>
-        <w:t>, ра</w:t>
-      </w:r>
+        <w:t xml:space="preserve">, распределенные от 0 до 4 </w:t>
+      </w:r>
+      <w:proofErr w:type="spellStart"/>
       <w:r>
         <w:rPr>
           <w:rFonts w:ascii="Times New Roman" w:hAnsi="Times New Roman" w:cs="Times New Roman"/>
@@ -269,8 +269,9 @@
           <w:sz w:val="28"/>
           <w:szCs w:val="28"/>
         </w:rPr>
-        <w:t>с</w:t>
-      </w:r>
+        <w:t>е.в</w:t>
+      </w:r>
+      <w:proofErr w:type="spellEnd"/>
       <w:r>
         <w:rPr>
           <w:rFonts w:ascii="Times New Roman" w:hAnsi="Times New Roman" w:cs="Times New Roman"/>
@@ -278,7 +279,7 @@
           <w:sz w:val="28"/>
           <w:szCs w:val="28"/>
         </w:rPr>
-        <w:t xml:space="preserve">пределенные от 0 до 4 </w:t>
+        <w:t xml:space="preserve">. и от 0 до 1 </w:t>
       </w:r>
       <w:proofErr w:type="spellStart"/>
       <w:r>
@@ -298,19 +299,22 @@
           <w:sz w:val="28"/>
           <w:szCs w:val="28"/>
         </w:rPr>
-        <w:t xml:space="preserve">. и от 0 до 1 </w:t>
-      </w:r>
-      <w:proofErr w:type="spellStart"/>
-      <w:r>
+        <w:t>. соответственно, после чего покидают систему. (Все времена – вещественного типа)  В начале процесса в системе заявок нет.</w:t>
+      </w:r>
+    </w:p>
+    <w:p>
+      <w:pPr>
+        <w:pStyle w:val="3"/>
+        <w:spacing w:before="80" w:after="80" w:line="360" w:lineRule="auto"/>
+        <w:ind w:right="99"/>
+        <w:jc w:val="both"/>
         <w:rPr>
           <w:rFonts w:ascii="Times New Roman" w:hAnsi="Times New Roman" w:cs="Times New Roman"/>
           <w:b w:val="0"/>
           <w:sz w:val="28"/>
           <w:szCs w:val="28"/>
         </w:rPr>
-        <w:t>е.в</w:t>
-      </w:r>
-      <w:proofErr w:type="spellEnd"/>
+      </w:pPr>
       <w:r>
         <w:rPr>
           <w:rFonts w:ascii="Times New Roman" w:hAnsi="Times New Roman" w:cs="Times New Roman"/>
@@ -318,8 +322,9 @@
           <w:sz w:val="28"/>
           <w:szCs w:val="28"/>
         </w:rPr>
-        <w:t>. соответственно, после чего покидают си</w:t>
-      </w:r>
+        <w:t xml:space="preserve">Заявка 2-го типа может войти в ОА, если в системе нет заявок 1-го типа. Если в момент обслуживания заявки 2-го типа в пустую очередь входит заявка 1-го типа, то она немедленно поступает на обслуживание; обработка заявки 2-го типа </w:t>
+      </w:r>
+      <w:proofErr w:type="gramStart"/>
       <w:r>
         <w:rPr>
           <w:rFonts w:ascii="Times New Roman" w:hAnsi="Times New Roman" w:cs="Times New Roman"/>
@@ -327,8 +332,9 @@
           <w:sz w:val="28"/>
           <w:szCs w:val="28"/>
         </w:rPr>
-        <w:t>с</w:t>
-      </w:r>
+        <w:t>прерывается</w:t>
+      </w:r>
+      <w:proofErr w:type="gramEnd"/>
       <w:r>
         <w:rPr>
           <w:rFonts w:ascii="Times New Roman" w:hAnsi="Times New Roman" w:cs="Times New Roman"/>
@@ -336,104 +342,7 @@
           <w:sz w:val="28"/>
           <w:szCs w:val="28"/>
         </w:rPr>
-        <w:t>тему. (Все времена – вещественного типа)  В начале процесса в системе заявок нет.</w:t>
-      </w:r>
-    </w:p>
-    <w:p>
-      <w:pPr>
-        <w:pStyle w:val="3"/>
-        <w:spacing w:before="80" w:after="80" w:line="360" w:lineRule="auto"/>
-        <w:ind w:right="99"/>
-        <w:jc w:val="both"/>
-        <w:rPr>
-          <w:rFonts w:ascii="Times New Roman" w:hAnsi="Times New Roman" w:cs="Times New Roman"/>
-          <w:b w:val="0"/>
-          <w:sz w:val="28"/>
-          <w:szCs w:val="28"/>
-        </w:rPr>
-      </w:pPr>
-      <w:r>
-        <w:rPr>
-          <w:rFonts w:ascii="Times New Roman" w:hAnsi="Times New Roman" w:cs="Times New Roman"/>
-          <w:b w:val="0"/>
-          <w:sz w:val="28"/>
-          <w:szCs w:val="28"/>
-        </w:rPr>
-        <w:t>Заявка 2-го типа может войти в ОА, если в системе нет заявок 1-го типа. Если в м</w:t>
-      </w:r>
-      <w:r>
-        <w:rPr>
-          <w:rFonts w:ascii="Times New Roman" w:hAnsi="Times New Roman" w:cs="Times New Roman"/>
-          <w:b w:val="0"/>
-          <w:sz w:val="28"/>
-          <w:szCs w:val="28"/>
-        </w:rPr>
-        <w:t>о</w:t>
-      </w:r>
-      <w:r>
-        <w:rPr>
-          <w:rFonts w:ascii="Times New Roman" w:hAnsi="Times New Roman" w:cs="Times New Roman"/>
-          <w:b w:val="0"/>
-          <w:sz w:val="28"/>
-          <w:szCs w:val="28"/>
-        </w:rPr>
-        <w:t xml:space="preserve">мент обслуживания заявки 2-го типа в пустую очередь входит заявка 1-го типа, то она немедленно поступает на обслуживание; обработка заявки 2-го типа </w:t>
-      </w:r>
-      <w:proofErr w:type="gramStart"/>
-      <w:r>
-        <w:rPr>
-          <w:rFonts w:ascii="Times New Roman" w:hAnsi="Times New Roman" w:cs="Times New Roman"/>
-          <w:b w:val="0"/>
-          <w:sz w:val="28"/>
-          <w:szCs w:val="28"/>
-        </w:rPr>
-        <w:t>прерывае</w:t>
-      </w:r>
-      <w:r>
-        <w:rPr>
-          <w:rFonts w:ascii="Times New Roman" w:hAnsi="Times New Roman" w:cs="Times New Roman"/>
-          <w:b w:val="0"/>
-          <w:sz w:val="28"/>
-          <w:szCs w:val="28"/>
-        </w:rPr>
-        <w:t>т</w:t>
-      </w:r>
-      <w:r>
-        <w:rPr>
-          <w:rFonts w:ascii="Times New Roman" w:hAnsi="Times New Roman" w:cs="Times New Roman"/>
-          <w:b w:val="0"/>
-          <w:sz w:val="28"/>
-          <w:szCs w:val="28"/>
-        </w:rPr>
-        <w:t>ся</w:t>
-      </w:r>
-      <w:proofErr w:type="gramEnd"/>
-      <w:r>
-        <w:rPr>
-          <w:rFonts w:ascii="Times New Roman" w:hAnsi="Times New Roman" w:cs="Times New Roman"/>
-          <w:b w:val="0"/>
-          <w:sz w:val="28"/>
-          <w:szCs w:val="28"/>
-        </w:rPr>
-        <w:t xml:space="preserve"> и она возвращается в "хвост" своей очереди (система с абсолютным приорит</w:t>
-      </w:r>
-      <w:r>
-        <w:rPr>
-          <w:rFonts w:ascii="Times New Roman" w:hAnsi="Times New Roman" w:cs="Times New Roman"/>
-          <w:b w:val="0"/>
-          <w:sz w:val="28"/>
-          <w:szCs w:val="28"/>
-        </w:rPr>
-        <w:t>е</w:t>
-      </w:r>
-      <w:r>
-        <w:rPr>
-          <w:rFonts w:ascii="Times New Roman" w:hAnsi="Times New Roman" w:cs="Times New Roman"/>
-          <w:b w:val="0"/>
-          <w:sz w:val="28"/>
-          <w:szCs w:val="28"/>
-        </w:rPr>
-        <w:t>том и повторным обслуживанием).</w:t>
+        <w:t xml:space="preserve"> и она возвращается в "хвост" своей очереди (система с абсолютным приоритетом и повторным обслуживанием).</w:t>
       </w:r>
     </w:p>
     <w:p>
@@ -1914,6 +1823,7 @@
           <w:sz w:val="19"/>
           <w:szCs w:val="19"/>
           <w:highlight w:val="black"/>
+          <w:lang w:val="en-US"/>
         </w:rPr>
       </w:pPr>
     </w:p>
@@ -2632,7 +2542,6 @@
           <w:b/>
           <w:sz w:val="32"/>
           <w:szCs w:val="32"/>
-          <w:lang w:val="en-US"/>
         </w:rPr>
       </w:pPr>
       <w:r>
@@ -2838,6 +2747,251 @@
           <w:szCs w:val="28"/>
         </w:rPr>
       </w:pPr>
+    </w:p>
+    <w:p>
+      <w:pPr>
+        <w:spacing w:before="80" w:after="80" w:line="360" w:lineRule="auto"/>
+        <w:jc w:val="both"/>
+        <w:rPr>
+          <w:rFonts w:ascii="Times New Roman" w:hAnsi="Times New Roman" w:cs="Times New Roman"/>
+          <w:b/>
+          <w:sz w:val="28"/>
+          <w:szCs w:val="28"/>
+        </w:rPr>
+      </w:pPr>
+    </w:p>
+    <w:p>
+      <w:pPr>
+        <w:spacing w:before="80" w:after="80" w:line="360" w:lineRule="auto"/>
+        <w:jc w:val="both"/>
+        <w:rPr>
+          <w:rFonts w:ascii="Times New Roman" w:hAnsi="Times New Roman" w:cs="Times New Roman"/>
+          <w:b/>
+          <w:sz w:val="28"/>
+          <w:szCs w:val="28"/>
+        </w:rPr>
+      </w:pPr>
+    </w:p>
+    <w:p>
+      <w:pPr>
+        <w:spacing w:before="80" w:after="80" w:line="360" w:lineRule="auto"/>
+        <w:jc w:val="both"/>
+        <w:rPr>
+          <w:rFonts w:ascii="Times New Roman" w:hAnsi="Times New Roman" w:cs="Times New Roman"/>
+          <w:b/>
+          <w:sz w:val="28"/>
+          <w:szCs w:val="28"/>
+        </w:rPr>
+      </w:pPr>
+    </w:p>
+    <w:p>
+      <w:pPr>
+        <w:spacing w:before="80" w:after="80" w:line="360" w:lineRule="auto"/>
+        <w:jc w:val="both"/>
+        <w:rPr>
+          <w:rFonts w:ascii="Times New Roman" w:hAnsi="Times New Roman" w:cs="Times New Roman"/>
+          <w:b/>
+          <w:sz w:val="28"/>
+          <w:szCs w:val="28"/>
+        </w:rPr>
+      </w:pPr>
+    </w:p>
+    <w:p>
+      <w:pPr>
+        <w:spacing w:before="80" w:after="80" w:line="360" w:lineRule="auto"/>
+        <w:jc w:val="both"/>
+        <w:rPr>
+          <w:rFonts w:ascii="Times New Roman" w:hAnsi="Times New Roman" w:cs="Times New Roman"/>
+          <w:b/>
+          <w:sz w:val="28"/>
+          <w:szCs w:val="28"/>
+        </w:rPr>
+      </w:pPr>
+    </w:p>
+    <w:p>
+      <w:pPr>
+        <w:spacing w:before="80" w:after="80" w:line="360" w:lineRule="auto"/>
+        <w:jc w:val="both"/>
+        <w:rPr>
+          <w:rFonts w:ascii="Times New Roman" w:hAnsi="Times New Roman" w:cs="Times New Roman"/>
+          <w:b/>
+          <w:sz w:val="28"/>
+          <w:szCs w:val="28"/>
+        </w:rPr>
+      </w:pPr>
+    </w:p>
+    <w:p>
+      <w:pPr>
+        <w:spacing w:before="80" w:after="80" w:line="360" w:lineRule="auto"/>
+        <w:jc w:val="both"/>
+        <w:rPr>
+          <w:rFonts w:ascii="Times New Roman" w:hAnsi="Times New Roman" w:cs="Times New Roman"/>
+          <w:b/>
+          <w:sz w:val="28"/>
+          <w:szCs w:val="28"/>
+        </w:rPr>
+      </w:pPr>
+    </w:p>
+    <w:p>
+      <w:pPr>
+        <w:spacing w:before="80" w:after="80" w:line="360" w:lineRule="auto"/>
+        <w:jc w:val="both"/>
+        <w:rPr>
+          <w:rFonts w:ascii="Times New Roman" w:hAnsi="Times New Roman" w:cs="Times New Roman"/>
+          <w:b/>
+          <w:sz w:val="28"/>
+          <w:szCs w:val="28"/>
+        </w:rPr>
+      </w:pPr>
+    </w:p>
+    <w:p>
+      <w:pPr>
+        <w:spacing w:before="80" w:after="80" w:line="360" w:lineRule="auto"/>
+        <w:jc w:val="both"/>
+        <w:rPr>
+          <w:rFonts w:ascii="Times New Roman" w:hAnsi="Times New Roman" w:cs="Times New Roman"/>
+          <w:b/>
+          <w:sz w:val="28"/>
+          <w:szCs w:val="28"/>
+        </w:rPr>
+      </w:pPr>
+      <w:r>
+        <w:rPr>
+          <w:rFonts w:ascii="Times New Roman" w:hAnsi="Times New Roman" w:cs="Times New Roman"/>
+          <w:b/>
+          <w:sz w:val="28"/>
+          <w:szCs w:val="28"/>
+        </w:rPr>
+        <w:lastRenderedPageBreak/>
+        <w:t>Фрагментация памяти</w:t>
+      </w:r>
+    </w:p>
+    <w:p>
+      <w:pPr>
+        <w:spacing w:before="80" w:after="80" w:line="360" w:lineRule="auto"/>
+        <w:jc w:val="both"/>
+        <w:rPr>
+          <w:rFonts w:ascii="Times New Roman" w:hAnsi="Times New Roman" w:cs="Times New Roman"/>
+          <w:b/>
+          <w:sz w:val="32"/>
+          <w:szCs w:val="32"/>
+        </w:rPr>
+      </w:pPr>
+      <w:r>
+        <w:rPr>
+          <w:rFonts w:ascii="Times New Roman" w:hAnsi="Times New Roman" w:cs="Times New Roman"/>
+          <w:b/>
+          <w:noProof/>
+          <w:sz w:val="32"/>
+          <w:szCs w:val="32"/>
+          <w:lang w:eastAsia="ru-RU"/>
+        </w:rPr>
+        <w:drawing>
+          <wp:inline distT="0" distB="0" distL="0" distR="0">
+            <wp:extent cx="2562225" cy="5278120"/>
+            <wp:effectExtent l="0" t="0" r="9525" b="0"/>
+            <wp:docPr id="1" name="Рисунок 1"/>
+            <wp:cNvGraphicFramePr>
+              <a:graphicFrameLocks xmlns:a="http://schemas.openxmlformats.org/drawingml/2006/main" noChangeAspect="1"/>
+            </wp:cNvGraphicFramePr>
+            <a:graphic xmlns:a="http://schemas.openxmlformats.org/drawingml/2006/main">
+              <a:graphicData uri="http://schemas.openxmlformats.org/drawingml/2006/picture">
+                <pic:pic xmlns:pic="http://schemas.openxmlformats.org/drawingml/2006/picture">
+                  <pic:nvPicPr>
+                    <pic:cNvPr id="0" name="Picture 1"/>
+                    <pic:cNvPicPr>
+                      <a:picLocks noChangeAspect="1" noChangeArrowheads="1"/>
+                    </pic:cNvPicPr>
+                  </pic:nvPicPr>
+                  <pic:blipFill>
+                    <a:blip r:embed="rId10">
+                      <a:extLst>
+                        <a:ext uri="{28A0092B-C50C-407E-A947-70E740481C1C}">
+                          <a14:useLocalDpi xmlns:a14="http://schemas.microsoft.com/office/drawing/2010/main" val="0"/>
+                        </a:ext>
+                      </a:extLst>
+                    </a:blip>
+                    <a:srcRect/>
+                    <a:stretch>
+                      <a:fillRect/>
+                    </a:stretch>
+                  </pic:blipFill>
+                  <pic:spPr bwMode="auto">
+                    <a:xfrm>
+                      <a:off x="0" y="0"/>
+                      <a:ext cx="2562225" cy="5278120"/>
+                    </a:xfrm>
+                    <a:prstGeom prst="rect">
+                      <a:avLst/>
+                    </a:prstGeom>
+                    <a:noFill/>
+                    <a:ln>
+                      <a:noFill/>
+                    </a:ln>
+                  </pic:spPr>
+                </pic:pic>
+              </a:graphicData>
+            </a:graphic>
+          </wp:inline>
+        </w:drawing>
+      </w:r>
+      <w:bookmarkStart w:id="0" w:name="_GoBack"/>
+      <w:bookmarkEnd w:id="0"/>
+    </w:p>
+    <w:p>
+      <w:pPr>
+        <w:spacing w:before="80" w:after="80" w:line="360" w:lineRule="auto"/>
+        <w:jc w:val="both"/>
+        <w:rPr>
+          <w:rFonts w:ascii="Times New Roman" w:hAnsi="Times New Roman" w:cs="Times New Roman"/>
+          <w:sz w:val="28"/>
+          <w:szCs w:val="28"/>
+        </w:rPr>
+      </w:pPr>
+      <w:r>
+        <w:rPr>
+          <w:rFonts w:ascii="Times New Roman" w:hAnsi="Times New Roman" w:cs="Times New Roman"/>
+          <w:sz w:val="28"/>
+          <w:szCs w:val="28"/>
+        </w:rPr>
+        <w:t>Из вы</w:t>
+      </w:r>
+      <w:r>
+        <w:rPr>
+          <w:rFonts w:ascii="Times New Roman" w:hAnsi="Times New Roman" w:cs="Times New Roman"/>
+          <w:sz w:val="28"/>
+          <w:szCs w:val="28"/>
+        </w:rPr>
+        <w:t xml:space="preserve">вода программы вино, что расстояния между элементами в результате выполнения операций изменяются. Если расстояние между указателями на элементы равно 72, </w:t>
+      </w:r>
+      <w:r>
+        <w:rPr>
+          <w:rFonts w:ascii="Times New Roman" w:hAnsi="Times New Roman" w:cs="Times New Roman"/>
+          <w:sz w:val="28"/>
+          <w:szCs w:val="28"/>
+        </w:rPr>
+        <w:t>значит,</w:t>
+      </w:r>
+      <w:r>
+        <w:rPr>
+          <w:rFonts w:ascii="Times New Roman" w:hAnsi="Times New Roman" w:cs="Times New Roman"/>
+          <w:sz w:val="28"/>
+          <w:szCs w:val="28"/>
+        </w:rPr>
+        <w:t xml:space="preserve"> они располагаются последовательно. В противном случае наблюдается фрагментация памяти.</w:t>
+      </w:r>
+    </w:p>
+    <w:p>
+      <w:pPr>
+        <w:spacing w:before="80" w:after="80" w:line="360" w:lineRule="auto"/>
+        <w:jc w:val="both"/>
+        <w:rPr>
+          <w:rFonts w:ascii="Times New Roman" w:hAnsi="Times New Roman" w:cs="Times New Roman"/>
+          <w:b/>
+          <w:sz w:val="28"/>
+          <w:szCs w:val="28"/>
+        </w:rPr>
+      </w:pPr>
       <w:r>
         <w:rPr>
           <w:rFonts w:ascii="Times New Roman" w:hAnsi="Times New Roman" w:cs="Times New Roman"/>
@@ -2903,7 +3057,7 @@
                     </pic:cNvPicPr>
                   </pic:nvPicPr>
                   <pic:blipFill>
-                    <a:blip r:embed="rId10">
+                    <a:blip r:embed="rId11">
                       <a:extLst>
                         <a:ext uri="{28A0092B-C50C-407E-A947-70E740481C1C}">
                           <a14:useLocalDpi xmlns:a14="http://schemas.microsoft.com/office/drawing/2010/main" val="0"/>
@@ -2951,6 +3105,7 @@
           <w:sz w:val="28"/>
           <w:szCs w:val="28"/>
         </w:rPr>
+        <w:lastRenderedPageBreak/>
         <w:t xml:space="preserve">Рассчитаем теоретическое время моделирования. Время обработки </w:t>
       </w:r>
       <w:proofErr w:type="spellStart"/>
@@ -3052,16 +3207,7 @@
           <w:sz w:val="28"/>
           <w:szCs w:val="28"/>
         </w:rPr>
-        <w:t xml:space="preserve"> автомат будет работать с простоем. Общее время работы не зависит </w:t>
-      </w:r>
-      <w:r>
-        <w:rPr>
-          <w:rFonts w:ascii="Times New Roman" w:hAnsi="Times New Roman" w:cs="Times New Roman"/>
-          <w:sz w:val="28"/>
-          <w:szCs w:val="28"/>
-        </w:rPr>
-        <w:lastRenderedPageBreak/>
-        <w:t xml:space="preserve">от обработки заявок второго типа, так как это автомат с абсолютным приоритетом для заявок первого типа. </w:t>
+        <w:t xml:space="preserve"> автомат будет работать с простоем. Общее время работы не зависит от обработки заявок второго типа, так как это автомат с абсолютным приоритетом для заявок первого типа. </w:t>
       </w:r>
       <w:r>
         <w:rPr>
@@ -3277,7 +3423,6 @@
           <w:rFonts w:ascii="Times New Roman" w:hAnsi="Times New Roman" w:cs="Times New Roman"/>
           <w:sz w:val="28"/>
           <w:szCs w:val="28"/>
-          <w:lang w:val="en-US"/>
         </w:rPr>
       </w:pPr>
       <w:proofErr w:type="gramStart"/>
@@ -3289,7 +3434,6 @@
         </w:rPr>
         <w:t>|</w:t>
       </w:r>
-      <w:bookmarkStart w:id="0" w:name="_GoBack"/>
       <w:r>
         <w:rPr>
           <w:rFonts w:ascii="Times New Roman" w:hAnsi="Times New Roman" w:cs="Times New Roman"/>
@@ -3312,23 +3456,13 @@
           <w:sz w:val="28"/>
           <w:szCs w:val="28"/>
         </w:rPr>
-        <w:t>1076</w:t>
-      </w:r>
-      <w:bookmarkEnd w:id="0"/>
-      <w:r>
-        <w:rPr>
-          <w:rFonts w:ascii="Times New Roman" w:hAnsi="Times New Roman" w:cs="Times New Roman"/>
-          <w:sz w:val="28"/>
-          <w:szCs w:val="28"/>
-        </w:rPr>
-        <w:t>)</w:t>
-      </w:r>
-      <w:r>
-        <w:rPr>
-          <w:rFonts w:ascii="Times New Roman" w:hAnsi="Times New Roman" w:cs="Times New Roman"/>
-          <w:sz w:val="28"/>
-          <w:szCs w:val="28"/>
-          <w:lang w:val="en-US"/>
+        <w:t>1076)</w:t>
+      </w:r>
+      <w:r>
+        <w:rPr>
+          <w:rFonts w:ascii="Times New Roman" w:hAnsi="Times New Roman" w:cs="Times New Roman"/>
+          <w:sz w:val="28"/>
+          <w:szCs w:val="28"/>
         </w:rPr>
         <w:t>|</w:t>
       </w:r>
@@ -3456,7 +3590,702 @@
     </w:p>
     <w:p>
       <w:pPr>
-        <w:spacing w:before="240" w:after="80" w:line="240" w:lineRule="auto"/>
+        <w:pStyle w:val="a7"/>
+        <w:numPr>
+          <w:ilvl w:val="0"/>
+          <w:numId w:val="5"/>
+        </w:numPr>
+        <w:spacing w:before="240" w:after="80" w:line="360" w:lineRule="auto"/>
+        <w:jc w:val="both"/>
+        <w:rPr>
+          <w:rFonts w:ascii="Times New Roman" w:hAnsi="Times New Roman" w:cs="Times New Roman"/>
+          <w:sz w:val="28"/>
+          <w:szCs w:val="28"/>
+          <w:lang w:val="en-US"/>
+        </w:rPr>
+      </w:pPr>
+      <w:r>
+        <w:rPr>
+          <w:rFonts w:ascii="Times New Roman" w:hAnsi="Times New Roman" w:cs="Times New Roman"/>
+          <w:b/>
+          <w:sz w:val="28"/>
+          <w:szCs w:val="28"/>
+        </w:rPr>
+        <w:t>Что такое очередь</w:t>
+      </w:r>
+      <w:r>
+        <w:rPr>
+          <w:rFonts w:ascii="Times New Roman" w:hAnsi="Times New Roman" w:cs="Times New Roman"/>
+          <w:b/>
+          <w:sz w:val="28"/>
+          <w:szCs w:val="28"/>
+          <w:lang w:val="en-US"/>
+        </w:rPr>
+        <w:t>?</w:t>
+      </w:r>
+    </w:p>
+    <w:p>
+      <w:pPr>
+        <w:pStyle w:val="a7"/>
+        <w:spacing w:before="240" w:after="80" w:line="360" w:lineRule="auto"/>
+        <w:jc w:val="both"/>
+        <w:rPr>
+          <w:rFonts w:ascii="Times New Roman" w:hAnsi="Times New Roman" w:cs="Times New Roman"/>
+          <w:sz w:val="28"/>
+          <w:szCs w:val="28"/>
+        </w:rPr>
+      </w:pPr>
+      <w:r>
+        <w:rPr>
+          <w:rFonts w:ascii="Times New Roman" w:hAnsi="Times New Roman" w:cs="Times New Roman"/>
+          <w:sz w:val="28"/>
+          <w:szCs w:val="28"/>
+        </w:rPr>
+        <w:t xml:space="preserve">Очередь – это последовательный список переменной длины, включение </w:t>
+      </w:r>
+    </w:p>
+    <w:p>
+      <w:pPr>
+        <w:pStyle w:val="a7"/>
+        <w:spacing w:before="240" w:after="80" w:line="360" w:lineRule="auto"/>
+        <w:jc w:val="both"/>
+        <w:rPr>
+          <w:rFonts w:ascii="Times New Roman" w:hAnsi="Times New Roman" w:cs="Times New Roman"/>
+          <w:sz w:val="28"/>
+          <w:szCs w:val="28"/>
+        </w:rPr>
+      </w:pPr>
+      <w:proofErr w:type="gramStart"/>
+      <w:r>
+        <w:rPr>
+          <w:rFonts w:ascii="Times New Roman" w:hAnsi="Times New Roman" w:cs="Times New Roman"/>
+          <w:sz w:val="28"/>
+          <w:szCs w:val="28"/>
+        </w:rPr>
+        <w:t>Элементов</w:t>
+      </w:r>
+      <w:proofErr w:type="gramEnd"/>
+      <w:r>
+        <w:rPr>
+          <w:rFonts w:ascii="Times New Roman" w:hAnsi="Times New Roman" w:cs="Times New Roman"/>
+          <w:sz w:val="28"/>
+          <w:szCs w:val="28"/>
+        </w:rPr>
+        <w:t xml:space="preserve"> в который идет с одной стороны (с хвоста), а исключение – с другой стороны (с головы). Работает по принципу </w:t>
+      </w:r>
+      <w:r>
+        <w:rPr>
+          <w:rFonts w:ascii="Times New Roman" w:hAnsi="Times New Roman" w:cs="Times New Roman"/>
+          <w:sz w:val="28"/>
+          <w:szCs w:val="28"/>
+          <w:lang w:val="en-US"/>
+        </w:rPr>
+        <w:t>FIFO.</w:t>
+      </w:r>
+    </w:p>
+    <w:p>
+      <w:pPr>
+        <w:pStyle w:val="a7"/>
+        <w:numPr>
+          <w:ilvl w:val="0"/>
+          <w:numId w:val="5"/>
+        </w:numPr>
+        <w:spacing w:before="240" w:after="80" w:line="360" w:lineRule="auto"/>
+        <w:jc w:val="both"/>
+        <w:rPr>
+          <w:rFonts w:ascii="Times New Roman" w:hAnsi="Times New Roman" w:cs="Times New Roman"/>
+          <w:sz w:val="28"/>
+          <w:szCs w:val="28"/>
+        </w:rPr>
+      </w:pPr>
+      <w:r>
+        <w:rPr>
+          <w:rFonts w:ascii="Times New Roman" w:hAnsi="Times New Roman" w:cs="Times New Roman"/>
+          <w:b/>
+          <w:sz w:val="28"/>
+          <w:szCs w:val="28"/>
+        </w:rPr>
+        <w:t>Каким образом, и какой объем памяти выделяется под хранение очереди при различной её реализации?</w:t>
+      </w:r>
+    </w:p>
+    <w:p>
+      <w:pPr>
+        <w:pStyle w:val="a7"/>
+        <w:spacing w:before="240" w:after="80" w:line="360" w:lineRule="auto"/>
+        <w:jc w:val="both"/>
+        <w:rPr>
+          <w:rFonts w:ascii="Times New Roman" w:hAnsi="Times New Roman" w:cs="Times New Roman"/>
+          <w:sz w:val="28"/>
+          <w:szCs w:val="28"/>
+        </w:rPr>
+      </w:pPr>
+      <w:r>
+        <w:rPr>
+          <w:rFonts w:ascii="Times New Roman" w:hAnsi="Times New Roman" w:cs="Times New Roman"/>
+          <w:sz w:val="28"/>
+          <w:szCs w:val="28"/>
+        </w:rPr>
+        <w:lastRenderedPageBreak/>
+        <w:t xml:space="preserve">При реализации в виде массива выделяется последовательная область памяти из </w:t>
+      </w:r>
+      <w:r>
+        <w:rPr>
+          <w:rFonts w:ascii="Times New Roman" w:hAnsi="Times New Roman" w:cs="Times New Roman"/>
+          <w:sz w:val="28"/>
+          <w:szCs w:val="28"/>
+          <w:lang w:val="en-US"/>
+        </w:rPr>
+        <w:t>m</w:t>
+      </w:r>
+      <w:r>
+        <w:rPr>
+          <w:rFonts w:ascii="Times New Roman" w:hAnsi="Times New Roman" w:cs="Times New Roman"/>
+          <w:sz w:val="28"/>
+          <w:szCs w:val="28"/>
+        </w:rPr>
+        <w:t xml:space="preserve"> мест по </w:t>
+      </w:r>
+      <w:r>
+        <w:rPr>
+          <w:rFonts w:ascii="Times New Roman" w:hAnsi="Times New Roman" w:cs="Times New Roman"/>
+          <w:sz w:val="28"/>
+          <w:szCs w:val="28"/>
+          <w:lang w:val="en-US"/>
+        </w:rPr>
+        <w:t>L</w:t>
+      </w:r>
+      <w:r>
+        <w:rPr>
+          <w:rFonts w:ascii="Times New Roman" w:hAnsi="Times New Roman" w:cs="Times New Roman"/>
+          <w:sz w:val="28"/>
+          <w:szCs w:val="28"/>
+        </w:rPr>
+        <w:t xml:space="preserve"> </w:t>
+      </w:r>
+      <w:r>
+        <w:rPr>
+          <w:rFonts w:ascii="Times New Roman" w:hAnsi="Times New Roman" w:cs="Times New Roman"/>
+          <w:sz w:val="28"/>
+          <w:szCs w:val="28"/>
+        </w:rPr>
+        <w:t xml:space="preserve">байт, где </w:t>
+      </w:r>
+      <w:r>
+        <w:rPr>
+          <w:rFonts w:ascii="Times New Roman" w:hAnsi="Times New Roman" w:cs="Times New Roman"/>
+          <w:sz w:val="28"/>
+          <w:szCs w:val="28"/>
+          <w:lang w:val="en-US"/>
+        </w:rPr>
+        <w:t>L</w:t>
+      </w:r>
+      <w:r>
+        <w:rPr>
+          <w:rFonts w:ascii="Times New Roman" w:hAnsi="Times New Roman" w:cs="Times New Roman"/>
+          <w:sz w:val="28"/>
+          <w:szCs w:val="28"/>
+        </w:rPr>
+        <w:t xml:space="preserve"> </w:t>
+      </w:r>
+      <w:r>
+        <w:rPr>
+          <w:rFonts w:ascii="Times New Roman" w:hAnsi="Times New Roman" w:cs="Times New Roman"/>
+          <w:sz w:val="28"/>
+          <w:szCs w:val="28"/>
+        </w:rPr>
+        <w:t>–</w:t>
+      </w:r>
+      <w:r>
+        <w:rPr>
+          <w:rFonts w:ascii="Times New Roman" w:hAnsi="Times New Roman" w:cs="Times New Roman"/>
+          <w:sz w:val="28"/>
+          <w:szCs w:val="28"/>
+        </w:rPr>
+        <w:t xml:space="preserve"> </w:t>
+      </w:r>
+      <w:r>
+        <w:rPr>
+          <w:rFonts w:ascii="Times New Roman" w:hAnsi="Times New Roman" w:cs="Times New Roman"/>
+          <w:sz w:val="28"/>
+          <w:szCs w:val="28"/>
+        </w:rPr>
+        <w:t>размер поля данных для одного элемента размещаемого типа.</w:t>
+      </w:r>
+    </w:p>
+    <w:p>
+      <w:pPr>
+        <w:pStyle w:val="a7"/>
+        <w:spacing w:before="240" w:after="80" w:line="360" w:lineRule="auto"/>
+        <w:jc w:val="both"/>
+        <w:rPr>
+          <w:rFonts w:ascii="Times New Roman" w:hAnsi="Times New Roman" w:cs="Times New Roman"/>
+          <w:sz w:val="28"/>
+          <w:szCs w:val="28"/>
+        </w:rPr>
+      </w:pPr>
+      <w:r>
+        <w:rPr>
+          <w:rFonts w:ascii="Times New Roman" w:hAnsi="Times New Roman" w:cs="Times New Roman"/>
+          <w:sz w:val="28"/>
+          <w:szCs w:val="28"/>
+        </w:rPr>
+        <w:t xml:space="preserve">При реализации в виде списка память выделяется отдельно для каждого элемента списка в размере </w:t>
+      </w:r>
+      <w:r>
+        <w:rPr>
+          <w:rFonts w:ascii="Times New Roman" w:hAnsi="Times New Roman" w:cs="Times New Roman"/>
+          <w:sz w:val="28"/>
+          <w:szCs w:val="28"/>
+          <w:lang w:val="en-US"/>
+        </w:rPr>
+        <w:t>M</w:t>
+      </w:r>
+      <w:r>
+        <w:rPr>
+          <w:rFonts w:ascii="Times New Roman" w:hAnsi="Times New Roman" w:cs="Times New Roman"/>
+          <w:sz w:val="28"/>
+          <w:szCs w:val="28"/>
+        </w:rPr>
+        <w:t xml:space="preserve"> </w:t>
+      </w:r>
+      <w:r>
+        <w:rPr>
+          <w:rFonts w:ascii="Times New Roman" w:hAnsi="Times New Roman" w:cs="Times New Roman"/>
+          <w:sz w:val="28"/>
+          <w:szCs w:val="28"/>
+        </w:rPr>
+        <w:t xml:space="preserve">байт, где </w:t>
+      </w:r>
+      <w:r>
+        <w:rPr>
+          <w:rFonts w:ascii="Times New Roman" w:hAnsi="Times New Roman" w:cs="Times New Roman"/>
+          <w:sz w:val="28"/>
+          <w:szCs w:val="28"/>
+          <w:lang w:val="en-US"/>
+        </w:rPr>
+        <w:t>M</w:t>
+      </w:r>
+      <w:r>
+        <w:rPr>
+          <w:rFonts w:ascii="Times New Roman" w:hAnsi="Times New Roman" w:cs="Times New Roman"/>
+          <w:sz w:val="28"/>
+          <w:szCs w:val="28"/>
+        </w:rPr>
+        <w:t xml:space="preserve"> </w:t>
+      </w:r>
+      <w:r>
+        <w:rPr>
+          <w:rFonts w:ascii="Times New Roman" w:hAnsi="Times New Roman" w:cs="Times New Roman"/>
+          <w:sz w:val="28"/>
+          <w:szCs w:val="28"/>
+        </w:rPr>
+        <w:t>складывается из размера типа данных, которые требуется хранить и указателя на следующий элемент списка.</w:t>
+      </w:r>
+    </w:p>
+    <w:p>
+      <w:pPr>
+        <w:pStyle w:val="a7"/>
+        <w:numPr>
+          <w:ilvl w:val="0"/>
+          <w:numId w:val="5"/>
+        </w:numPr>
+        <w:spacing w:before="240" w:after="80" w:line="360" w:lineRule="auto"/>
+        <w:jc w:val="both"/>
+        <w:rPr>
+          <w:rFonts w:ascii="Times New Roman" w:hAnsi="Times New Roman" w:cs="Times New Roman"/>
+          <w:sz w:val="28"/>
+          <w:szCs w:val="28"/>
+        </w:rPr>
+      </w:pPr>
+      <w:r>
+        <w:rPr>
+          <w:rFonts w:ascii="Times New Roman" w:hAnsi="Times New Roman" w:cs="Times New Roman"/>
+          <w:b/>
+          <w:sz w:val="28"/>
+          <w:szCs w:val="28"/>
+        </w:rPr>
+        <w:t>Каким образом освобождается память при удалении элемента из очереди при её различной реализации?</w:t>
+      </w:r>
+    </w:p>
+    <w:p>
+      <w:pPr>
+        <w:pStyle w:val="a7"/>
+        <w:spacing w:before="240" w:after="80" w:line="360" w:lineRule="auto"/>
+        <w:jc w:val="both"/>
+        <w:rPr>
+          <w:rFonts w:ascii="Times New Roman" w:hAnsi="Times New Roman" w:cs="Times New Roman"/>
+          <w:sz w:val="28"/>
+          <w:szCs w:val="28"/>
+        </w:rPr>
+      </w:pPr>
+      <w:r>
+        <w:rPr>
+          <w:rFonts w:ascii="Times New Roman" w:hAnsi="Times New Roman" w:cs="Times New Roman"/>
+          <w:sz w:val="28"/>
+          <w:szCs w:val="28"/>
+        </w:rPr>
+        <w:t>В случае массива память освобождается только при удалении последнего элемента очереди. В случае списка память под очередной элемент освобождается при его удалении.</w:t>
+      </w:r>
+    </w:p>
+    <w:p>
+      <w:pPr>
+        <w:pStyle w:val="a7"/>
+        <w:numPr>
+          <w:ilvl w:val="0"/>
+          <w:numId w:val="5"/>
+        </w:numPr>
+        <w:spacing w:before="240" w:after="80" w:line="360" w:lineRule="auto"/>
+        <w:jc w:val="both"/>
+        <w:rPr>
+          <w:rFonts w:ascii="Times New Roman" w:hAnsi="Times New Roman" w:cs="Times New Roman"/>
+          <w:b/>
+          <w:sz w:val="28"/>
+          <w:szCs w:val="28"/>
+        </w:rPr>
+      </w:pPr>
+      <w:r>
+        <w:rPr>
+          <w:rFonts w:ascii="Times New Roman" w:hAnsi="Times New Roman" w:cs="Times New Roman"/>
+          <w:b/>
+          <w:sz w:val="28"/>
+          <w:szCs w:val="28"/>
+        </w:rPr>
+        <w:t>Что происходит с элементами очереди при её просмотре?</w:t>
+      </w:r>
+    </w:p>
+    <w:p>
+      <w:pPr>
+        <w:pStyle w:val="a7"/>
+        <w:spacing w:before="240" w:after="80" w:line="360" w:lineRule="auto"/>
+        <w:jc w:val="both"/>
+        <w:rPr>
+          <w:rFonts w:ascii="Times New Roman" w:hAnsi="Times New Roman" w:cs="Times New Roman"/>
+          <w:sz w:val="28"/>
+          <w:szCs w:val="28"/>
+        </w:rPr>
+      </w:pPr>
+      <w:r>
+        <w:rPr>
+          <w:rFonts w:ascii="Times New Roman" w:hAnsi="Times New Roman" w:cs="Times New Roman"/>
+          <w:sz w:val="28"/>
+          <w:szCs w:val="28"/>
+        </w:rPr>
+        <w:t xml:space="preserve">В случае реализации в виде одномерного массива, при удалении элемента необходимо сдвинуть все элементы очереди в сторону головы, что требует дополнительных временных затрат. </w:t>
+      </w:r>
+      <w:r>
+        <w:rPr>
+          <w:rFonts w:ascii="Times New Roman" w:hAnsi="Times New Roman" w:cs="Times New Roman"/>
+          <w:sz w:val="28"/>
+          <w:szCs w:val="28"/>
+        </w:rPr>
+        <w:t>Эта проблема решается с помощью использования кольцевой очереди или очереди-списка.</w:t>
+      </w:r>
+    </w:p>
+    <w:p>
+      <w:pPr>
+        <w:pStyle w:val="a7"/>
+        <w:numPr>
+          <w:ilvl w:val="0"/>
+          <w:numId w:val="5"/>
+        </w:numPr>
+        <w:spacing w:before="240" w:after="80" w:line="360" w:lineRule="auto"/>
+        <w:jc w:val="both"/>
+        <w:rPr>
+          <w:rFonts w:ascii="Times New Roman" w:hAnsi="Times New Roman" w:cs="Times New Roman"/>
+          <w:sz w:val="28"/>
+          <w:szCs w:val="28"/>
+        </w:rPr>
+      </w:pPr>
+      <w:r>
+        <w:rPr>
+          <w:rFonts w:ascii="Times New Roman" w:hAnsi="Times New Roman" w:cs="Times New Roman"/>
+          <w:b/>
+          <w:sz w:val="28"/>
+          <w:szCs w:val="28"/>
+        </w:rPr>
+        <w:t>Каким образом эффективнее реализовать очередь?</w:t>
+      </w:r>
+    </w:p>
+    <w:p>
+      <w:pPr>
+        <w:pStyle w:val="a7"/>
+        <w:spacing w:before="240" w:after="80" w:line="360" w:lineRule="auto"/>
+        <w:jc w:val="both"/>
+        <w:rPr>
+          <w:rFonts w:ascii="Times New Roman" w:hAnsi="Times New Roman" w:cs="Times New Roman"/>
+          <w:sz w:val="28"/>
+          <w:szCs w:val="28"/>
+        </w:rPr>
+      </w:pPr>
+      <w:r>
+        <w:rPr>
+          <w:rFonts w:ascii="Times New Roman" w:hAnsi="Times New Roman" w:cs="Times New Roman"/>
+          <w:sz w:val="28"/>
+          <w:szCs w:val="28"/>
+        </w:rPr>
+        <w:t>См. Анализ, сравнение видов реализации</w:t>
+      </w:r>
+    </w:p>
+    <w:p>
+      <w:pPr>
+        <w:pStyle w:val="a7"/>
+        <w:numPr>
+          <w:ilvl w:val="0"/>
+          <w:numId w:val="5"/>
+        </w:numPr>
+        <w:spacing w:before="240" w:after="80" w:line="360" w:lineRule="auto"/>
+        <w:jc w:val="both"/>
+        <w:rPr>
+          <w:rFonts w:ascii="Times New Roman" w:hAnsi="Times New Roman" w:cs="Times New Roman"/>
+          <w:sz w:val="28"/>
+          <w:szCs w:val="28"/>
+        </w:rPr>
+      </w:pPr>
+      <w:r>
+        <w:rPr>
+          <w:rFonts w:ascii="Times New Roman" w:hAnsi="Times New Roman" w:cs="Times New Roman"/>
+          <w:b/>
+          <w:sz w:val="28"/>
+          <w:szCs w:val="28"/>
+        </w:rPr>
+        <w:t>В каком случае лучше реализовать очередь посредством указателей, а в каком массивом?</w:t>
+      </w:r>
+    </w:p>
+    <w:p>
+      <w:pPr>
+        <w:pStyle w:val="a7"/>
+        <w:spacing w:before="240" w:after="80" w:line="360" w:lineRule="auto"/>
+        <w:jc w:val="both"/>
+        <w:rPr>
+          <w:rFonts w:ascii="Times New Roman" w:hAnsi="Times New Roman" w:cs="Times New Roman"/>
+          <w:sz w:val="28"/>
+          <w:szCs w:val="28"/>
+        </w:rPr>
+      </w:pPr>
+      <w:r>
+        <w:rPr>
+          <w:rFonts w:ascii="Times New Roman" w:hAnsi="Times New Roman" w:cs="Times New Roman"/>
+          <w:sz w:val="28"/>
+          <w:szCs w:val="28"/>
+        </w:rPr>
+        <w:t>Очередь-массив быстрее и эффективнее по памяти. Однако ее недостаток в виде ограничения на объем не позволяет использовать этот вид реализации в случаях, когда количество данных заранее не известно или диапазон объемов слишком велик. В таком случае лучше будет реализовать очередь-список, которая не обладает этим недостатком.</w:t>
+      </w:r>
+    </w:p>
+    <w:p>
+      <w:pPr>
+        <w:pStyle w:val="a7"/>
+        <w:numPr>
+          <w:ilvl w:val="0"/>
+          <w:numId w:val="5"/>
+        </w:numPr>
+        <w:rPr>
+          <w:rFonts w:ascii="Times New Roman" w:hAnsi="Times New Roman" w:cs="Times New Roman"/>
+          <w:b/>
+          <w:sz w:val="28"/>
+          <w:szCs w:val="28"/>
+        </w:rPr>
+      </w:pPr>
+      <w:r>
+        <w:rPr>
+          <w:rFonts w:ascii="Times New Roman" w:hAnsi="Times New Roman" w:cs="Times New Roman"/>
+          <w:b/>
+          <w:sz w:val="28"/>
+          <w:szCs w:val="28"/>
+        </w:rPr>
+        <w:t>Каковы достоинства и недостатки различных реализаций очереди в зависимости от выполняемых  над ней операций?</w:t>
+      </w:r>
+    </w:p>
+    <w:p>
+      <w:pPr>
+        <w:pStyle w:val="a7"/>
+        <w:spacing w:before="240" w:after="80" w:line="360" w:lineRule="auto"/>
+        <w:jc w:val="both"/>
+        <w:rPr>
+          <w:rFonts w:ascii="Times New Roman" w:hAnsi="Times New Roman" w:cs="Times New Roman"/>
+          <w:sz w:val="28"/>
+          <w:szCs w:val="28"/>
+        </w:rPr>
+      </w:pPr>
+      <w:r>
+        <w:rPr>
+          <w:rFonts w:ascii="Times New Roman" w:hAnsi="Times New Roman" w:cs="Times New Roman"/>
+          <w:sz w:val="28"/>
+          <w:szCs w:val="28"/>
+        </w:rPr>
+        <w:lastRenderedPageBreak/>
+        <w:t>Любые операции над очередью-массивом быстрее по времени и по памяти (см. Анализ, сравнение видов реализации). Однако во время инициализации выделяется большой блок памяти, поэтому инициализируется она медленнее, чем очередь-список. Так же при использовании линейного массива удаление элемента требует сдвига всех элементов в сторону головы, что снижает эффективность операции удаления. Это решается использованием кольцевой очереди, которая так же является массивом.</w:t>
+      </w:r>
+    </w:p>
+    <w:p>
+      <w:pPr>
+        <w:pStyle w:val="a7"/>
+        <w:numPr>
+          <w:ilvl w:val="0"/>
+          <w:numId w:val="5"/>
+        </w:numPr>
+        <w:spacing w:before="240" w:after="80" w:line="360" w:lineRule="auto"/>
+        <w:jc w:val="both"/>
+        <w:rPr>
+          <w:rFonts w:ascii="Times New Roman" w:hAnsi="Times New Roman" w:cs="Times New Roman"/>
+          <w:sz w:val="28"/>
+          <w:szCs w:val="28"/>
+          <w:lang w:val="en-US"/>
+        </w:rPr>
+      </w:pPr>
+      <w:r>
+        <w:rPr>
+          <w:rFonts w:ascii="Times New Roman" w:hAnsi="Times New Roman" w:cs="Times New Roman"/>
+          <w:b/>
+          <w:sz w:val="28"/>
+          <w:szCs w:val="28"/>
+        </w:rPr>
+        <w:t>Что такое фрагментация памяти?</w:t>
+      </w:r>
+    </w:p>
+    <w:p>
+      <w:pPr>
+        <w:pStyle w:val="a7"/>
+        <w:spacing w:before="240" w:after="80" w:line="360" w:lineRule="auto"/>
+        <w:jc w:val="both"/>
+        <w:rPr>
+          <w:rFonts w:ascii="Times New Roman" w:hAnsi="Times New Roman" w:cs="Times New Roman"/>
+          <w:sz w:val="28"/>
+          <w:szCs w:val="28"/>
+        </w:rPr>
+      </w:pPr>
+      <w:r>
+        <w:rPr>
+          <w:rFonts w:ascii="Times New Roman" w:hAnsi="Times New Roman" w:cs="Times New Roman"/>
+          <w:sz w:val="28"/>
+          <w:szCs w:val="28"/>
+        </w:rPr>
+        <w:t xml:space="preserve">Фрагментация памяти это явление, при котором блоки занятой памяти не образуют непрерывную область. </w:t>
+      </w:r>
+      <w:r>
+        <w:rPr>
+          <w:rFonts w:ascii="Times New Roman" w:hAnsi="Times New Roman" w:cs="Times New Roman"/>
+          <w:sz w:val="28"/>
+          <w:szCs w:val="28"/>
+        </w:rPr>
+        <w:t>В результате этого появляются области различной длины, которые не могут быть заняты большими типами данных, но в сумме дают сильное поглощение свободного места.</w:t>
+      </w:r>
+    </w:p>
+    <w:p>
+      <w:pPr>
+        <w:pStyle w:val="a7"/>
+        <w:numPr>
+          <w:ilvl w:val="0"/>
+          <w:numId w:val="5"/>
+        </w:numPr>
+        <w:spacing w:before="240" w:after="80" w:line="360" w:lineRule="auto"/>
+        <w:jc w:val="both"/>
+        <w:rPr>
+          <w:rFonts w:ascii="Times New Roman" w:hAnsi="Times New Roman" w:cs="Times New Roman"/>
+          <w:b/>
+          <w:sz w:val="28"/>
+          <w:szCs w:val="28"/>
+        </w:rPr>
+      </w:pPr>
+      <w:r>
+        <w:rPr>
+          <w:rFonts w:ascii="Times New Roman" w:hAnsi="Times New Roman" w:cs="Times New Roman"/>
+          <w:b/>
+          <w:sz w:val="28"/>
+          <w:szCs w:val="28"/>
+        </w:rPr>
+        <w:t>На что необходимо обратить внимание при тестировании программы?</w:t>
+      </w:r>
+    </w:p>
+    <w:p>
+      <w:pPr>
+        <w:pStyle w:val="a7"/>
+        <w:spacing w:before="240" w:after="80" w:line="360" w:lineRule="auto"/>
+        <w:jc w:val="both"/>
+        <w:rPr>
+          <w:rFonts w:ascii="Times New Roman" w:hAnsi="Times New Roman" w:cs="Times New Roman"/>
+          <w:sz w:val="28"/>
+          <w:szCs w:val="28"/>
+        </w:rPr>
+      </w:pPr>
+      <w:r>
+        <w:rPr>
+          <w:rFonts w:ascii="Times New Roman" w:hAnsi="Times New Roman" w:cs="Times New Roman"/>
+          <w:sz w:val="28"/>
+          <w:szCs w:val="28"/>
+        </w:rPr>
+        <w:t>На переполнение очереди-массива и на ошибки выделения памяти.</w:t>
+      </w:r>
+    </w:p>
+    <w:p>
+      <w:pPr>
+        <w:pStyle w:val="a7"/>
+        <w:numPr>
+          <w:ilvl w:val="0"/>
+          <w:numId w:val="5"/>
+        </w:numPr>
+        <w:spacing w:before="240" w:after="80" w:line="360" w:lineRule="auto"/>
+        <w:jc w:val="both"/>
+        <w:rPr>
+          <w:rFonts w:ascii="Times New Roman" w:hAnsi="Times New Roman" w:cs="Times New Roman"/>
+          <w:sz w:val="28"/>
+          <w:szCs w:val="28"/>
+        </w:rPr>
+      </w:pPr>
+      <w:r>
+        <w:rPr>
+          <w:rFonts w:ascii="Times New Roman" w:hAnsi="Times New Roman" w:cs="Times New Roman"/>
+          <w:b/>
+          <w:sz w:val="28"/>
+          <w:szCs w:val="28"/>
+        </w:rPr>
+        <w:t xml:space="preserve"> Каким образом физически выделяется и освобождается память при динамических запросах?</w:t>
+      </w:r>
+    </w:p>
+    <w:p>
+      <w:pPr>
+        <w:pStyle w:val="a7"/>
+        <w:spacing w:before="240" w:after="80" w:line="360" w:lineRule="auto"/>
+        <w:jc w:val="both"/>
+        <w:rPr>
+          <w:rFonts w:ascii="Times New Roman" w:hAnsi="Times New Roman" w:cs="Times New Roman"/>
+          <w:sz w:val="28"/>
+          <w:szCs w:val="28"/>
+        </w:rPr>
+      </w:pPr>
+      <w:r>
+        <w:rPr>
+          <w:rFonts w:ascii="Times New Roman" w:hAnsi="Times New Roman" w:cs="Times New Roman"/>
+          <w:sz w:val="28"/>
+          <w:szCs w:val="28"/>
+        </w:rPr>
+        <w:t>При выделении памяти программа ищет свободный непрерывный блок, помечает его как занятый и записывает в него данные. При невозможности найти такой блок (переполнение или фрагментация) программа может запросить у ОС дополнительную память.</w:t>
+      </w:r>
+    </w:p>
+    <w:p>
+      <w:pPr>
+        <w:pStyle w:val="a7"/>
+        <w:spacing w:before="240" w:after="80" w:line="360" w:lineRule="auto"/>
+        <w:jc w:val="both"/>
+        <w:rPr>
+          <w:rFonts w:ascii="Times New Roman" w:hAnsi="Times New Roman" w:cs="Times New Roman"/>
+          <w:sz w:val="28"/>
+          <w:szCs w:val="28"/>
+          <w:lang w:val="en-US"/>
+        </w:rPr>
+      </w:pPr>
+      <w:r>
+        <w:rPr>
+          <w:rFonts w:ascii="Times New Roman" w:hAnsi="Times New Roman" w:cs="Times New Roman"/>
+          <w:sz w:val="28"/>
+          <w:szCs w:val="28"/>
+        </w:rPr>
+        <w:t>При освобождении памяти программа помечает указанный блок как незанятый.</w:t>
+      </w:r>
+    </w:p>
+    <w:p>
+      <w:pPr>
+        <w:pStyle w:val="a7"/>
+        <w:spacing w:before="240" w:after="80" w:line="360" w:lineRule="auto"/>
         <w:jc w:val="both"/>
         <w:rPr>
           <w:rFonts w:ascii="Times New Roman" w:hAnsi="Times New Roman" w:cs="Times New Roman"/>
@@ -3567,6 +4396,96 @@
     </w:lvl>
   </w:abstractNum>
   <w:abstractNum w:abstractNumId="1">
+    <w:nsid w:val="30D05026"/>
+    <w:multiLevelType w:val="hybridMultilevel"/>
+    <w:tmpl w:val="B02E6450"/>
+    <w:lvl w:ilvl="0" w:tplc="AC5270DA">
+      <w:start w:val="1"/>
+      <w:numFmt w:val="decimal"/>
+      <w:lvlText w:val="%1."/>
+      <w:lvlJc w:val="left"/>
+      <w:pPr>
+        <w:ind w:left="720" w:hanging="360"/>
+      </w:pPr>
+      <w:rPr>
+        <w:rFonts w:hint="default"/>
+        <w:b w:val="0"/>
+      </w:rPr>
+    </w:lvl>
+    <w:lvl w:ilvl="1" w:tplc="04190019" w:tentative="1">
+      <w:start w:val="1"/>
+      <w:numFmt w:val="lowerLetter"/>
+      <w:lvlText w:val="%2."/>
+      <w:lvlJc w:val="left"/>
+      <w:pPr>
+        <w:ind w:left="1440" w:hanging="360"/>
+      </w:pPr>
+    </w:lvl>
+    <w:lvl w:ilvl="2" w:tplc="0419001B" w:tentative="1">
+      <w:start w:val="1"/>
+      <w:numFmt w:val="lowerRoman"/>
+      <w:lvlText w:val="%3."/>
+      <w:lvlJc w:val="right"/>
+      <w:pPr>
+        <w:ind w:left="2160" w:hanging="180"/>
+      </w:pPr>
+    </w:lvl>
+    <w:lvl w:ilvl="3" w:tplc="0419000F" w:tentative="1">
+      <w:start w:val="1"/>
+      <w:numFmt w:val="decimal"/>
+      <w:lvlText w:val="%4."/>
+      <w:lvlJc w:val="left"/>
+      <w:pPr>
+        <w:ind w:left="2880" w:hanging="360"/>
+      </w:pPr>
+    </w:lvl>
+    <w:lvl w:ilvl="4" w:tplc="04190019" w:tentative="1">
+      <w:start w:val="1"/>
+      <w:numFmt w:val="lowerLetter"/>
+      <w:lvlText w:val="%5."/>
+      <w:lvlJc w:val="left"/>
+      <w:pPr>
+        <w:ind w:left="3600" w:hanging="360"/>
+      </w:pPr>
+    </w:lvl>
+    <w:lvl w:ilvl="5" w:tplc="0419001B" w:tentative="1">
+      <w:start w:val="1"/>
+      <w:numFmt w:val="lowerRoman"/>
+      <w:lvlText w:val="%6."/>
+      <w:lvlJc w:val="right"/>
+      <w:pPr>
+        <w:ind w:left="4320" w:hanging="180"/>
+      </w:pPr>
+    </w:lvl>
+    <w:lvl w:ilvl="6" w:tplc="0419000F" w:tentative="1">
+      <w:start w:val="1"/>
+      <w:numFmt w:val="decimal"/>
+      <w:lvlText w:val="%7."/>
+      <w:lvlJc w:val="left"/>
+      <w:pPr>
+        <w:ind w:left="5040" w:hanging="360"/>
+      </w:pPr>
+    </w:lvl>
+    <w:lvl w:ilvl="7" w:tplc="04190019" w:tentative="1">
+      <w:start w:val="1"/>
+      <w:numFmt w:val="lowerLetter"/>
+      <w:lvlText w:val="%8."/>
+      <w:lvlJc w:val="left"/>
+      <w:pPr>
+        <w:ind w:left="5760" w:hanging="360"/>
+      </w:pPr>
+    </w:lvl>
+    <w:lvl w:ilvl="8" w:tplc="0419001B" w:tentative="1">
+      <w:start w:val="1"/>
+      <w:numFmt w:val="lowerRoman"/>
+      <w:lvlText w:val="%9."/>
+      <w:lvlJc w:val="right"/>
+      <w:pPr>
+        <w:ind w:left="6480" w:hanging="180"/>
+      </w:pPr>
+    </w:lvl>
+  </w:abstractNum>
+  <w:abstractNum w:abstractNumId="2">
     <w:nsid w:val="441A525C"/>
     <w:multiLevelType w:val="hybridMultilevel"/>
     <w:tmpl w:val="03ECD3F0"/>
@@ -3655,7 +4574,7 @@
       </w:pPr>
     </w:lvl>
   </w:abstractNum>
-  <w:abstractNum w:abstractNumId="2">
+  <w:abstractNum w:abstractNumId="3">
     <w:nsid w:val="4EA67AC8"/>
     <w:multiLevelType w:val="hybridMultilevel"/>
     <w:tmpl w:val="107838B8"/>
@@ -3744,7 +4663,7 @@
       </w:pPr>
     </w:lvl>
   </w:abstractNum>
-  <w:abstractNum w:abstractNumId="3">
+  <w:abstractNum w:abstractNumId="4">
     <w:nsid w:val="6D49653F"/>
     <w:multiLevelType w:val="hybridMultilevel"/>
     <w:tmpl w:val="B04619A0"/>
@@ -3834,16 +4753,19 @@
     </w:lvl>
   </w:abstractNum>
   <w:num w:numId="1">
-    <w:abstractNumId w:val="3"/>
+    <w:abstractNumId w:val="4"/>
   </w:num>
   <w:num w:numId="2">
-    <w:abstractNumId w:val="1"/>
+    <w:abstractNumId w:val="2"/>
   </w:num>
   <w:num w:numId="3">
     <w:abstractNumId w:val="0"/>
   </w:num>
   <w:num w:numId="4">
-    <w:abstractNumId w:val="2"/>
+    <w:abstractNumId w:val="3"/>
+  </w:num>
+  <w:num w:numId="5">
+    <w:abstractNumId w:val="1"/>
   </w:num>
 </w:numbering>
 </file>

</xml_diff>